<commit_message>
feat: add comparing by indexes to LR3
</commit_message>
<xml_diff>
--- a/6_semester/Labs statements/Лабораторные_работы_по_подгруппам_№1_№3.docx
+++ b/6_semester/Labs statements/Лабораторные_работы_по_подгруппам_№1_№3.docx
@@ -30,7 +30,7 @@
     </w:p>
     <w:p>
       <w:pPr>
-        <w:pStyle w:val="a3"/>
+        <w:pStyle w:val="PlainText"/>
         <w:jc w:val="center"/>
         <w:rPr>
           <w:rFonts w:ascii="Times New Roman" w:hAnsi="Times New Roman" w:cs="Times New Roman"/>
@@ -75,7 +75,7 @@
     </w:p>
     <w:p>
       <w:pPr>
-        <w:pStyle w:val="a3"/>
+        <w:pStyle w:val="PlainText"/>
         <w:jc w:val="both"/>
         <w:rPr>
           <w:rFonts w:ascii="Times New Roman" w:hAnsi="Times New Roman" w:cs="Times New Roman"/>
@@ -86,7 +86,7 @@
     </w:p>
     <w:p>
       <w:pPr>
-        <w:pStyle w:val="a3"/>
+        <w:pStyle w:val="PlainText"/>
         <w:jc w:val="both"/>
         <w:rPr>
           <w:rFonts w:ascii="Times New Roman" w:hAnsi="Times New Roman" w:cs="Times New Roman"/>
@@ -1943,22 +1943,8 @@
                 <w:szCs w:val="28"/>
                 <w:lang w:eastAsia="ru-RU"/>
               </w:rPr>
-              <w:t xml:space="preserve">  </w:t>
-            </w:r>
-            <w:proofErr w:type="gramStart"/>
-            <w:r>
-              <w:rPr>
-                <w:rFonts w:ascii="Times New Roman" w:eastAsia="Times New Roman" w:hAnsi="Times New Roman" w:cs="Times New Roman"/>
-                <w:i/>
-                <w:iCs/>
-                <w:color w:val="000000"/>
-                <w:sz w:val="28"/>
-                <w:szCs w:val="28"/>
-                <w:lang w:eastAsia="ru-RU"/>
-              </w:rPr>
-              <w:t>[ DECLARE</w:t>
-            </w:r>
-            <w:proofErr w:type="gramEnd"/>
+              <w:t>  [ DECLARE</w:t>
+            </w:r>
           </w:p>
           <w:p>
             <w:pPr>
@@ -1982,22 +1968,8 @@
                 <w:szCs w:val="28"/>
                 <w:lang w:eastAsia="ru-RU"/>
               </w:rPr>
-              <w:t xml:space="preserve">          -- описание переменных, констант и пользовательских типов </w:t>
-            </w:r>
-            <w:proofErr w:type="gramStart"/>
-            <w:r>
-              <w:rPr>
-                <w:rFonts w:ascii="Times New Roman" w:eastAsia="Times New Roman" w:hAnsi="Times New Roman" w:cs="Times New Roman"/>
-                <w:i/>
-                <w:iCs/>
-                <w:color w:val="000000"/>
-                <w:sz w:val="28"/>
-                <w:szCs w:val="28"/>
-                <w:lang w:eastAsia="ru-RU"/>
-              </w:rPr>
-              <w:t>данных ]</w:t>
-            </w:r>
-            <w:proofErr w:type="gramEnd"/>
+              <w:t>          -- описание переменных, констант и пользовательских типов данных ]</w:t>
+            </w:r>
           </w:p>
           <w:p>
             <w:pPr>
@@ -2047,33 +2019,7 @@
                 <w:lang w:eastAsia="ru-RU"/>
               </w:rPr>
               <w:lastRenderedPageBreak/>
-              <w:t xml:space="preserve">          -- тело основной программы, в которую могут вкладываться </w:t>
-            </w:r>
-            <w:proofErr w:type="gramStart"/>
-            <w:r>
-              <w:rPr>
-                <w:rFonts w:ascii="Times New Roman" w:eastAsia="Times New Roman" w:hAnsi="Times New Roman" w:cs="Times New Roman"/>
-                <w:i/>
-                <w:iCs/>
-                <w:color w:val="000000"/>
-                <w:sz w:val="28"/>
-                <w:szCs w:val="28"/>
-                <w:lang w:eastAsia="ru-RU"/>
-              </w:rPr>
-              <w:t>другие  блоки</w:t>
-            </w:r>
-            <w:proofErr w:type="gramEnd"/>
-            <w:r>
-              <w:rPr>
-                <w:rFonts w:ascii="Times New Roman" w:eastAsia="Times New Roman" w:hAnsi="Times New Roman" w:cs="Times New Roman"/>
-                <w:i/>
-                <w:iCs/>
-                <w:color w:val="000000"/>
-                <w:sz w:val="28"/>
-                <w:szCs w:val="28"/>
-                <w:lang w:eastAsia="ru-RU"/>
-              </w:rPr>
-              <w:t xml:space="preserve"> (в них также можно вкладывать блоки и т.д.)</w:t>
+              <w:t>          -- тело основной программы, в которую могут вкладываться другие  блоки (в них также можно вкладывать блоки и т.д.)</w:t>
             </w:r>
           </w:p>
           <w:p>
@@ -2098,22 +2044,8 @@
                 <w:szCs w:val="28"/>
                 <w:lang w:eastAsia="ru-RU"/>
               </w:rPr>
-              <w:t xml:space="preserve">      </w:t>
-            </w:r>
-            <w:proofErr w:type="gramStart"/>
-            <w:r>
-              <w:rPr>
-                <w:rFonts w:ascii="Times New Roman" w:eastAsia="Times New Roman" w:hAnsi="Times New Roman" w:cs="Times New Roman"/>
-                <w:i/>
-                <w:iCs/>
-                <w:color w:val="000000"/>
-                <w:sz w:val="28"/>
-                <w:szCs w:val="28"/>
-                <w:lang w:eastAsia="ru-RU"/>
-              </w:rPr>
-              <w:t>[ EXCEPTION</w:t>
-            </w:r>
-            <w:proofErr w:type="gramEnd"/>
+              <w:t>      [ EXCEPTION</w:t>
+            </w:r>
           </w:p>
           <w:p>
             <w:pPr>
@@ -2137,22 +2069,8 @@
                 <w:szCs w:val="28"/>
                 <w:lang w:eastAsia="ru-RU"/>
               </w:rPr>
-              <w:t xml:space="preserve">          -- драйверы для обработки исключительных ситуаций в </w:t>
-            </w:r>
-            <w:proofErr w:type="gramStart"/>
-            <w:r>
-              <w:rPr>
-                <w:rFonts w:ascii="Times New Roman" w:eastAsia="Times New Roman" w:hAnsi="Times New Roman" w:cs="Times New Roman"/>
-                <w:i/>
-                <w:iCs/>
-                <w:color w:val="000000"/>
-                <w:sz w:val="28"/>
-                <w:szCs w:val="28"/>
-                <w:lang w:eastAsia="ru-RU"/>
-              </w:rPr>
-              <w:t>программе ]</w:t>
-            </w:r>
-            <w:proofErr w:type="gramEnd"/>
+              <w:t>          -- драйверы для обработки исключительных ситуаций в программе ]</w:t>
+            </w:r>
           </w:p>
           <w:p>
             <w:pPr>
@@ -4309,29 +4227,7 @@
                 <w:szCs w:val="28"/>
                 <w:lang w:eastAsia="ru-RU"/>
               </w:rPr>
-              <w:t>    i, j, k               </w:t>
-            </w:r>
-            <w:proofErr w:type="gramStart"/>
-            <w:r>
-              <w:rPr>
-                <w:rFonts w:ascii="Times New Roman" w:eastAsia="Times New Roman" w:hAnsi="Times New Roman" w:cs="Times New Roman"/>
-                <w:color w:val="000000"/>
-                <w:sz w:val="28"/>
-                <w:szCs w:val="28"/>
-                <w:lang w:eastAsia="ru-RU"/>
-              </w:rPr>
-              <w:t>SMALLINT;   </w:t>
-            </w:r>
-            <w:proofErr w:type="gramEnd"/>
-            <w:r>
-              <w:rPr>
-                <w:rFonts w:ascii="Times New Roman" w:eastAsia="Times New Roman" w:hAnsi="Times New Roman" w:cs="Times New Roman"/>
-                <w:color w:val="000000"/>
-                <w:sz w:val="28"/>
-                <w:szCs w:val="28"/>
-                <w:lang w:eastAsia="ru-RU"/>
-              </w:rPr>
-              <w:t>  /* нельзя описывать список; надо:</w:t>
+              <w:t>    i, j, k               SMALLINT;     /* нельзя описывать список; надо:</w:t>
             </w:r>
           </w:p>
           <w:p>
@@ -4951,31 +4847,7 @@
                 <w:szCs w:val="28"/>
                 <w:lang w:eastAsia="ru-RU"/>
               </w:rPr>
-              <w:t xml:space="preserve">PROCEDURE имя </w:t>
-            </w:r>
-            <w:proofErr w:type="gramStart"/>
-            <w:r>
-              <w:rPr>
-                <w:rFonts w:ascii="Times New Roman" w:eastAsia="Times New Roman" w:hAnsi="Times New Roman" w:cs="Times New Roman"/>
-                <w:i/>
-                <w:iCs/>
-                <w:sz w:val="28"/>
-                <w:szCs w:val="28"/>
-                <w:lang w:eastAsia="ru-RU"/>
-              </w:rPr>
-              <w:t>[ (</w:t>
-            </w:r>
-            <w:proofErr w:type="gramEnd"/>
-            <w:r>
-              <w:rPr>
-                <w:rFonts w:ascii="Times New Roman" w:eastAsia="Times New Roman" w:hAnsi="Times New Roman" w:cs="Times New Roman"/>
-                <w:i/>
-                <w:iCs/>
-                <w:sz w:val="28"/>
-                <w:szCs w:val="28"/>
-                <w:lang w:eastAsia="ru-RU"/>
-              </w:rPr>
-              <w:t>параметр [, параметр, ...]) ] IS</w:t>
+              <w:t>PROCEDURE имя [ (параметр [, параметр, ...]) ] IS</w:t>
             </w:r>
           </w:p>
           <w:p>
@@ -5230,31 +5102,7 @@
                 <w:szCs w:val="28"/>
                 <w:lang w:eastAsia="ru-RU"/>
               </w:rPr>
-              <w:t xml:space="preserve"> [</w:t>
-            </w:r>
-            <w:proofErr w:type="gramStart"/>
-            <w:r>
-              <w:rPr>
-                <w:rFonts w:ascii="Times New Roman" w:eastAsia="Times New Roman" w:hAnsi="Times New Roman" w:cs="Times New Roman"/>
-                <w:i/>
-                <w:iCs/>
-                <w:sz w:val="28"/>
-                <w:szCs w:val="28"/>
-                <w:lang w:eastAsia="ru-RU"/>
-              </w:rPr>
-              <w:t>{:=</w:t>
-            </w:r>
-            <w:proofErr w:type="gramEnd"/>
-            <w:r>
-              <w:rPr>
-                <w:rFonts w:ascii="Times New Roman" w:eastAsia="Times New Roman" w:hAnsi="Times New Roman" w:cs="Times New Roman"/>
-                <w:i/>
-                <w:iCs/>
-                <w:sz w:val="28"/>
-                <w:szCs w:val="28"/>
-                <w:lang w:eastAsia="ru-RU"/>
-              </w:rPr>
-              <w:t xml:space="preserve"> | DEFAULT} </w:t>
+              <w:t xml:space="preserve"> [{:= | DEFAULT} </w:t>
             </w:r>
             <w:proofErr w:type="spellStart"/>
             <w:r>
@@ -6927,31 +6775,7 @@
                 <w:szCs w:val="28"/>
                 <w:lang w:eastAsia="ru-RU"/>
               </w:rPr>
-              <w:t xml:space="preserve">FUNCTION имя </w:t>
-            </w:r>
-            <w:proofErr w:type="gramStart"/>
-            <w:r>
-              <w:rPr>
-                <w:rFonts w:ascii="Times New Roman" w:eastAsia="Times New Roman" w:hAnsi="Times New Roman" w:cs="Times New Roman"/>
-                <w:i/>
-                <w:iCs/>
-                <w:sz w:val="28"/>
-                <w:szCs w:val="28"/>
-                <w:lang w:eastAsia="ru-RU"/>
-              </w:rPr>
-              <w:t>[ (</w:t>
-            </w:r>
-            <w:proofErr w:type="gramEnd"/>
-            <w:r>
-              <w:rPr>
-                <w:rFonts w:ascii="Times New Roman" w:eastAsia="Times New Roman" w:hAnsi="Times New Roman" w:cs="Times New Roman"/>
-                <w:i/>
-                <w:iCs/>
-                <w:sz w:val="28"/>
-                <w:szCs w:val="28"/>
-                <w:lang w:eastAsia="ru-RU"/>
-              </w:rPr>
-              <w:t xml:space="preserve">аргумент [, аргумент, ...]) ] RETURN </w:t>
+              <w:t xml:space="preserve">FUNCTION имя [ (аргумент [, аргумент, ...]) ] RETURN </w:t>
             </w:r>
             <w:proofErr w:type="spellStart"/>
             <w:r>
@@ -7230,31 +7054,7 @@
                 <w:szCs w:val="28"/>
                 <w:lang w:eastAsia="ru-RU"/>
               </w:rPr>
-              <w:t xml:space="preserve"> [</w:t>
-            </w:r>
-            <w:proofErr w:type="gramStart"/>
-            <w:r>
-              <w:rPr>
-                <w:rFonts w:ascii="Times New Roman" w:eastAsia="Times New Roman" w:hAnsi="Times New Roman" w:cs="Times New Roman"/>
-                <w:i/>
-                <w:iCs/>
-                <w:sz w:val="28"/>
-                <w:szCs w:val="28"/>
-                <w:lang w:eastAsia="ru-RU"/>
-              </w:rPr>
-              <w:t>{:=</w:t>
-            </w:r>
-            <w:proofErr w:type="gramEnd"/>
-            <w:r>
-              <w:rPr>
-                <w:rFonts w:ascii="Times New Roman" w:eastAsia="Times New Roman" w:hAnsi="Times New Roman" w:cs="Times New Roman"/>
-                <w:i/>
-                <w:iCs/>
-                <w:sz w:val="28"/>
-                <w:szCs w:val="28"/>
-                <w:lang w:eastAsia="ru-RU"/>
-              </w:rPr>
-              <w:t xml:space="preserve"> | DEFAULT} </w:t>
+              <w:t xml:space="preserve"> [{:= | DEFAULT} </w:t>
             </w:r>
             <w:proofErr w:type="spellStart"/>
             <w:r>
@@ -8375,7 +8175,7 @@
     </w:p>
     <w:p>
       <w:pPr>
-        <w:pStyle w:val="1"/>
+        <w:pStyle w:val="Heading1"/>
       </w:pPr>
       <w:r>
         <w:t xml:space="preserve">Лабораторная работа 1 </w:t>
@@ -8383,7 +8183,7 @@
     </w:p>
     <w:p>
       <w:pPr>
-        <w:pStyle w:val="a8"/>
+        <w:pStyle w:val="NormalWeb"/>
         <w:rPr>
           <w:color w:val="000000"/>
           <w:sz w:val="27"/>
@@ -8431,7 +8231,6 @@
         <w:t xml:space="preserve"> </w:t>
       </w:r>
       <w:proofErr w:type="spellStart"/>
-      <w:proofErr w:type="gramStart"/>
       <w:r>
         <w:rPr>
           <w:color w:val="000000"/>
@@ -8450,7 +8249,6 @@
         </w:rPr>
         <w:t>(</w:t>
       </w:r>
-      <w:proofErr w:type="gramEnd"/>
       <w:r>
         <w:rPr>
           <w:color w:val="000000"/>
@@ -8524,7 +8322,7 @@
     </w:p>
     <w:p>
       <w:pPr>
-        <w:pStyle w:val="a8"/>
+        <w:pStyle w:val="NormalWeb"/>
         <w:rPr>
           <w:color w:val="000000"/>
           <w:sz w:val="27"/>
@@ -8560,7 +8358,7 @@
     </w:p>
     <w:p>
       <w:pPr>
-        <w:pStyle w:val="a8"/>
+        <w:pStyle w:val="NormalWeb"/>
         <w:rPr>
           <w:color w:val="000000"/>
           <w:sz w:val="27"/>
@@ -8632,7 +8430,7 @@
     </w:p>
     <w:p>
       <w:pPr>
-        <w:pStyle w:val="a8"/>
+        <w:pStyle w:val="NormalWeb"/>
         <w:rPr>
           <w:color w:val="000000"/>
           <w:sz w:val="27"/>
@@ -8668,7 +8466,7 @@
     </w:p>
     <w:p>
       <w:pPr>
-        <w:pStyle w:val="a8"/>
+        <w:pStyle w:val="NormalWeb"/>
         <w:rPr>
           <w:color w:val="000000"/>
           <w:sz w:val="27"/>
@@ -8686,7 +8484,7 @@
     </w:p>
     <w:p>
       <w:pPr>
-        <w:pStyle w:val="a8"/>
+        <w:pStyle w:val="NormalWeb"/>
         <w:rPr>
           <w:color w:val="000000"/>
           <w:sz w:val="27"/>
@@ -8699,25 +8497,7 @@
           <w:sz w:val="27"/>
           <w:szCs w:val="27"/>
         </w:rPr>
-        <w:t xml:space="preserve">6. Создайте функцию, вычисляющую общее вознаграждение за год. На вход функции подаются значение месячной зарплаты и процент годовых премиальных. В общем случае общее вознаграждение= (1+ процент годовых </w:t>
-      </w:r>
-      <w:proofErr w:type="gramStart"/>
-      <w:r>
-        <w:rPr>
-          <w:color w:val="000000"/>
-          <w:sz w:val="27"/>
-          <w:szCs w:val="27"/>
-        </w:rPr>
-        <w:t>премиальных)*</w:t>
-      </w:r>
-      <w:proofErr w:type="gramEnd"/>
-      <w:r>
-        <w:rPr>
-          <w:color w:val="000000"/>
-          <w:sz w:val="27"/>
-          <w:szCs w:val="27"/>
-        </w:rPr>
-        <w:t>12* значение месячной зарплаты. При этом предусмотреть что процент вводится как целое число, и требуется преобразовать его к дробному. Предусмотреть защиту от ввода некорректных данных.</w:t>
+        <w:t>6. Создайте функцию, вычисляющую общее вознаграждение за год. На вход функции подаются значение месячной зарплаты и процент годовых премиальных. В общем случае общее вознаграждение= (1+ процент годовых премиальных)*12* значение месячной зарплаты. При этом предусмотреть что процент вводится как целое число, и требуется преобразовать его к дробному. Предусмотреть защиту от ввода некорректных данных.</w:t>
       </w:r>
     </w:p>
     <w:p>
@@ -8741,7 +8521,7 @@
     </w:p>
     <w:p>
       <w:pPr>
-        <w:pStyle w:val="a8"/>
+        <w:pStyle w:val="NormalWeb"/>
         <w:rPr>
           <w:color w:val="000000"/>
           <w:sz w:val="27"/>
@@ -8751,7 +8531,7 @@
     </w:p>
     <w:p>
       <w:pPr>
-        <w:pStyle w:val="a8"/>
+        <w:pStyle w:val="NormalWeb"/>
         <w:rPr>
           <w:color w:val="000000"/>
           <w:sz w:val="27"/>
@@ -8761,7 +8541,7 @@
     </w:p>
     <w:p>
       <w:pPr>
-        <w:pStyle w:val="1"/>
+        <w:pStyle w:val="Heading1"/>
       </w:pPr>
       <w:r>
         <w:t xml:space="preserve">Лабораторная работа 2 </w:t>
@@ -8769,7 +8549,7 @@
     </w:p>
     <w:p>
       <w:pPr>
-        <w:pStyle w:val="a8"/>
+        <w:pStyle w:val="NormalWeb"/>
         <w:rPr>
           <w:color w:val="000000"/>
           <w:sz w:val="27"/>
@@ -8787,7 +8567,7 @@
     </w:p>
     <w:tbl>
       <w:tblPr>
-        <w:tblStyle w:val="a9"/>
+        <w:tblStyle w:val="TableGrid"/>
         <w:tblW w:w="0" w:type="auto"/>
         <w:tblLook w:val="04A0" w:firstRow="1" w:lastRow="0" w:firstColumn="1" w:lastColumn="0" w:noHBand="0" w:noVBand="1"/>
       </w:tblPr>
@@ -9165,7 +8945,7 @@
     </w:tbl>
     <w:p>
       <w:pPr>
-        <w:pStyle w:val="a8"/>
+        <w:pStyle w:val="NormalWeb"/>
         <w:rPr>
           <w:color w:val="000000"/>
           <w:sz w:val="27"/>
@@ -9183,7 +8963,7 @@
     </w:p>
     <w:p>
       <w:pPr>
-        <w:pStyle w:val="a8"/>
+        <w:pStyle w:val="NormalWeb"/>
         <w:rPr>
           <w:color w:val="000000"/>
           <w:sz w:val="27"/>
@@ -9196,25 +8976,7 @@
           <w:sz w:val="27"/>
           <w:szCs w:val="27"/>
         </w:rPr>
-        <w:t xml:space="preserve">3. Реализовать </w:t>
-      </w:r>
-      <w:proofErr w:type="gramStart"/>
-      <w:r>
-        <w:rPr>
-          <w:color w:val="000000"/>
-          <w:sz w:val="27"/>
-          <w:szCs w:val="27"/>
-        </w:rPr>
-        <w:t>триггер</w:t>
-      </w:r>
-      <w:proofErr w:type="gramEnd"/>
-      <w:r>
-        <w:rPr>
-          <w:color w:val="000000"/>
-          <w:sz w:val="27"/>
-          <w:szCs w:val="27"/>
-        </w:rPr>
-        <w:t xml:space="preserve"> реализующий </w:t>
+        <w:t xml:space="preserve">3. Реализовать триггер реализующий </w:t>
       </w:r>
       <w:proofErr w:type="spellStart"/>
       <w:r>
@@ -9255,7 +9017,7 @@
     </w:p>
     <w:p>
       <w:pPr>
-        <w:pStyle w:val="a8"/>
+        <w:pStyle w:val="NormalWeb"/>
         <w:rPr>
           <w:color w:val="000000"/>
           <w:sz w:val="27"/>
@@ -9273,7 +9035,7 @@
     </w:p>
     <w:p>
       <w:pPr>
-        <w:pStyle w:val="a8"/>
+        <w:pStyle w:val="NormalWeb"/>
         <w:rPr>
           <w:color w:val="000000"/>
           <w:sz w:val="27"/>
@@ -9291,7 +9053,7 @@
     </w:p>
     <w:p>
       <w:pPr>
-        <w:pStyle w:val="a8"/>
+        <w:pStyle w:val="NormalWeb"/>
         <w:rPr>
           <w:color w:val="000000"/>
           <w:sz w:val="27"/>
@@ -9328,7 +9090,7 @@
     </w:p>
     <w:p>
       <w:pPr>
-        <w:pStyle w:val="1"/>
+        <w:pStyle w:val="Heading1"/>
       </w:pPr>
       <w:r>
         <w:lastRenderedPageBreak/>
@@ -9337,7 +9099,7 @@
     </w:p>
     <w:p>
       <w:pPr>
-        <w:pStyle w:val="a8"/>
+        <w:pStyle w:val="NormalWeb"/>
         <w:rPr>
           <w:color w:val="000000"/>
           <w:sz w:val="27"/>
@@ -9350,54 +9112,54 @@
           <w:sz w:val="27"/>
           <w:szCs w:val="27"/>
         </w:rPr>
-        <w:t>1. Написать процедуру/функцию на вход которой подаются два текстовых параметра (</w:t>
-      </w:r>
-      <w:proofErr w:type="spellStart"/>
+        <w:t>1. Написать процедуру/функцию на вход которой подаются два текстовых п</w:t>
+      </w:r>
+      <w:bookmarkStart w:id="2" w:name="_GoBack"/>
+      <w:bookmarkEnd w:id="2"/>
       <w:r>
         <w:rPr>
           <w:color w:val="000000"/>
           <w:sz w:val="27"/>
           <w:szCs w:val="27"/>
         </w:rPr>
-        <w:t>dev_schema_name</w:t>
-      </w:r>
-      <w:proofErr w:type="spellEnd"/>
+        <w:t>араметра (</w:t>
+      </w:r>
+      <w:proofErr w:type="spellStart"/>
       <w:r>
         <w:rPr>
           <w:color w:val="000000"/>
           <w:sz w:val="27"/>
           <w:szCs w:val="27"/>
         </w:rPr>
-        <w:t xml:space="preserve">, </w:t>
-      </w:r>
-      <w:proofErr w:type="spellStart"/>
+        <w:t>dev_schema_name</w:t>
+      </w:r>
+      <w:proofErr w:type="spellEnd"/>
       <w:r>
         <w:rPr>
           <w:color w:val="000000"/>
           <w:sz w:val="27"/>
           <w:szCs w:val="27"/>
         </w:rPr>
-        <w:t>prod_schema_name</w:t>
-      </w:r>
-      <w:proofErr w:type="spellEnd"/>
+        <w:t xml:space="preserve">, </w:t>
+      </w:r>
+      <w:proofErr w:type="spellStart"/>
       <w:r>
         <w:rPr>
           <w:color w:val="000000"/>
           <w:sz w:val="27"/>
           <w:szCs w:val="27"/>
         </w:rPr>
-        <w:t xml:space="preserve">), которые являются названиями схем баз данных (условно схема для </w:t>
-      </w:r>
-      <w:proofErr w:type="gramStart"/>
+        <w:t>prod_schema_name</w:t>
+      </w:r>
+      <w:proofErr w:type="spellEnd"/>
       <w:r>
         <w:rPr>
           <w:color w:val="000000"/>
           <w:sz w:val="27"/>
           <w:szCs w:val="27"/>
         </w:rPr>
-        <w:t>разработки(</w:t>
-      </w:r>
-      <w:proofErr w:type="gramEnd"/>
+        <w:t>), которые являются названиями схем баз данных (условно схема для разработки(</w:t>
+      </w:r>
       <w:r>
         <w:rPr>
           <w:color w:val="000000"/>
@@ -9454,7 +9216,15 @@
           <w:sz w:val="27"/>
           <w:szCs w:val="27"/>
         </w:rPr>
-        <w:t xml:space="preserve">), на выход процедура должна предоставить перечень таблиц, которые есть в схеме </w:t>
+        <w:t xml:space="preserve">), на выход процедура должна предоставить </w:t>
+      </w:r>
+      <w:r>
+        <w:rPr>
+          <w:color w:val="000000"/>
+          <w:sz w:val="27"/>
+          <w:szCs w:val="27"/>
+        </w:rPr>
+        <w:t xml:space="preserve">перечень таблиц, которые есть в схеме </w:t>
       </w:r>
       <w:proofErr w:type="spellStart"/>
       <w:r>
@@ -9549,7 +9319,7 @@
     </w:p>
     <w:p>
       <w:pPr>
-        <w:pStyle w:val="a8"/>
+        <w:pStyle w:val="NormalWeb"/>
         <w:rPr>
           <w:color w:val="000000"/>
           <w:sz w:val="27"/>
@@ -9567,7 +9337,7 @@
     </w:p>
     <w:p>
       <w:pPr>
-        <w:pStyle w:val="a8"/>
+        <w:pStyle w:val="NormalWeb"/>
         <w:rPr>
           <w:color w:val="000000"/>
           <w:sz w:val="27"/>
@@ -9867,6 +9637,7 @@
     <w:lsdException w:name="HTML Sample" w:semiHidden="1" w:unhideWhenUsed="1"/>
     <w:lsdException w:name="HTML Typewriter" w:semiHidden="1" w:unhideWhenUsed="1"/>
     <w:lsdException w:name="HTML Variable" w:semiHidden="1" w:unhideWhenUsed="1"/>
+    <w:lsdException w:name="Normal Table" w:semiHidden="1" w:unhideWhenUsed="1"/>
     <w:lsdException w:name="annotation subject" w:semiHidden="1" w:unhideWhenUsed="1"/>
     <w:lsdException w:name="No List" w:semiHidden="1" w:unhideWhenUsed="1"/>
     <w:lsdException w:name="Outline List 1" w:semiHidden="1" w:unhideWhenUsed="1"/>
@@ -9909,8 +9680,11 @@
     <w:lsdException w:name="Table Contemporary" w:semiHidden="1" w:unhideWhenUsed="1"/>
     <w:lsdException w:name="Table Elegant" w:semiHidden="1" w:unhideWhenUsed="1"/>
     <w:lsdException w:name="Table Professional" w:semiHidden="1" w:unhideWhenUsed="1"/>
+    <w:lsdException w:name="Table Subtle 1" w:semiHidden="1" w:unhideWhenUsed="1"/>
     <w:lsdException w:name="Table Subtle 2" w:semiHidden="1" w:unhideWhenUsed="1"/>
     <w:lsdException w:name="Table Web 1" w:semiHidden="1" w:unhideWhenUsed="1"/>
+    <w:lsdException w:name="Table Web 2" w:semiHidden="1" w:unhideWhenUsed="1"/>
+    <w:lsdException w:name="Table Web 3" w:semiHidden="1" w:unhideWhenUsed="1"/>
     <w:lsdException w:name="Balloon Text" w:semiHidden="1" w:unhideWhenUsed="1"/>
     <w:lsdException w:name="Table Grid" w:uiPriority="39"/>
     <w:lsdException w:name="Table Theme" w:semiHidden="1" w:unhideWhenUsed="1"/>
@@ -10135,15 +9909,15 @@
     <w:lsdException w:name="Unresolved Mention" w:semiHidden="1" w:unhideWhenUsed="1"/>
     <w:lsdException w:name="Smart Link" w:semiHidden="1" w:unhideWhenUsed="1"/>
   </w:latentStyles>
-  <w:style w:type="paragraph" w:default="1" w:styleId="a">
+  <w:style w:type="paragraph" w:default="1" w:styleId="Normal">
     <w:name w:val="Normal"/>
     <w:qFormat/>
   </w:style>
-  <w:style w:type="paragraph" w:styleId="1">
+  <w:style w:type="paragraph" w:styleId="Heading1">
     <w:name w:val="heading 1"/>
-    <w:basedOn w:val="a"/>
-    <w:next w:val="a"/>
-    <w:link w:val="10"/>
+    <w:basedOn w:val="Normal"/>
+    <w:next w:val="Normal"/>
+    <w:link w:val="Heading1Char"/>
     <w:uiPriority w:val="9"/>
     <w:qFormat/>
     <w:rsid w:val="009B668D"/>
@@ -10160,10 +9934,10 @@
       <w:szCs w:val="32"/>
     </w:rPr>
   </w:style>
-  <w:style w:type="paragraph" w:styleId="3">
+  <w:style w:type="paragraph" w:styleId="Heading3">
     <w:name w:val="heading 3"/>
-    <w:basedOn w:val="a"/>
-    <w:link w:val="30"/>
+    <w:basedOn w:val="Normal"/>
+    <w:link w:val="Heading3Char"/>
     <w:uiPriority w:val="9"/>
     <w:qFormat/>
     <w:rsid w:val="00803F7D"/>
@@ -10180,13 +9954,13 @@
       <w:lang w:eastAsia="ru-RU"/>
     </w:rPr>
   </w:style>
-  <w:style w:type="character" w:default="1" w:styleId="a0">
+  <w:style w:type="character" w:default="1" w:styleId="DefaultParagraphFont">
     <w:name w:val="Default Paragraph Font"/>
     <w:uiPriority w:val="1"/>
     <w:semiHidden/>
     <w:unhideWhenUsed/>
   </w:style>
-  <w:style w:type="table" w:default="1" w:styleId="a1">
+  <w:style w:type="table" w:default="1" w:styleId="TableNormal">
     <w:name w:val="Normal Table"/>
     <w:uiPriority w:val="99"/>
     <w:semiHidden/>
@@ -10201,16 +9975,16 @@
       </w:tblCellMar>
     </w:tblPr>
   </w:style>
-  <w:style w:type="numbering" w:default="1" w:styleId="a2">
+  <w:style w:type="numbering" w:default="1" w:styleId="NoList">
     <w:name w:val="No List"/>
     <w:uiPriority w:val="99"/>
     <w:semiHidden/>
     <w:unhideWhenUsed/>
   </w:style>
-  <w:style w:type="paragraph" w:styleId="a3">
+  <w:style w:type="paragraph" w:styleId="PlainText">
     <w:name w:val="Plain Text"/>
-    <w:basedOn w:val="a"/>
-    <w:link w:val="a4"/>
+    <w:basedOn w:val="Normal"/>
+    <w:link w:val="PlainTextChar"/>
     <w:uiPriority w:val="99"/>
     <w:semiHidden/>
     <w:unhideWhenUsed/>
@@ -10223,10 +9997,10 @@
       <w:szCs w:val="21"/>
     </w:rPr>
   </w:style>
-  <w:style w:type="character" w:customStyle="1" w:styleId="a4">
-    <w:name w:val="Текст Знак"/>
-    <w:basedOn w:val="a0"/>
-    <w:link w:val="a3"/>
+  <w:style w:type="character" w:customStyle="1" w:styleId="PlainTextChar">
+    <w:name w:val="Plain Text Char"/>
+    <w:basedOn w:val="DefaultParagraphFont"/>
+    <w:link w:val="PlainText"/>
     <w:uiPriority w:val="99"/>
     <w:semiHidden/>
     <w:rsid w:val="00803F7D"/>
@@ -10237,7 +10011,7 @@
   </w:style>
   <w:style w:type="paragraph" w:customStyle="1" w:styleId="plsql0">
     <w:name w:val="plsql0"/>
-    <w:basedOn w:val="a"/>
+    <w:basedOn w:val="Normal"/>
     <w:rsid w:val="00803F7D"/>
     <w:pPr>
       <w:spacing w:before="100" w:beforeAutospacing="1" w:after="100" w:afterAutospacing="1" w:line="240" w:lineRule="auto"/>
@@ -10251,12 +10025,12 @@
   </w:style>
   <w:style w:type="character" w:customStyle="1" w:styleId="apple-converted-space">
     <w:name w:val="apple-converted-space"/>
-    <w:basedOn w:val="a0"/>
+    <w:basedOn w:val="DefaultParagraphFont"/>
     <w:rsid w:val="00803F7D"/>
   </w:style>
-  <w:style w:type="character" w:styleId="a5">
+  <w:style w:type="character" w:styleId="Hyperlink">
     <w:name w:val="Hyperlink"/>
-    <w:basedOn w:val="a0"/>
+    <w:basedOn w:val="DefaultParagraphFont"/>
     <w:uiPriority w:val="99"/>
     <w:unhideWhenUsed/>
     <w:rsid w:val="00803F7D"/>
@@ -10267,7 +10041,7 @@
   </w:style>
   <w:style w:type="paragraph" w:customStyle="1" w:styleId="plsql">
     <w:name w:val="plsql"/>
-    <w:basedOn w:val="a"/>
+    <w:basedOn w:val="Normal"/>
     <w:rsid w:val="00803F7D"/>
     <w:pPr>
       <w:spacing w:before="100" w:beforeAutospacing="1" w:after="100" w:afterAutospacing="1" w:line="240" w:lineRule="auto"/>
@@ -10279,10 +10053,10 @@
       <w:lang w:eastAsia="ru-RU"/>
     </w:rPr>
   </w:style>
-  <w:style w:type="character" w:customStyle="1" w:styleId="30">
-    <w:name w:val="Заголовок 3 Знак"/>
-    <w:basedOn w:val="a0"/>
-    <w:link w:val="3"/>
+  <w:style w:type="character" w:customStyle="1" w:styleId="Heading3Char">
+    <w:name w:val="Heading 3 Char"/>
+    <w:basedOn w:val="DefaultParagraphFont"/>
+    <w:link w:val="Heading3"/>
     <w:uiPriority w:val="9"/>
     <w:rsid w:val="00803F7D"/>
     <w:rPr>
@@ -10296,12 +10070,12 @@
   </w:style>
   <w:style w:type="character" w:customStyle="1" w:styleId="2">
     <w:name w:val="2"/>
-    <w:basedOn w:val="a0"/>
+    <w:basedOn w:val="DefaultParagraphFont"/>
     <w:rsid w:val="00803F7D"/>
   </w:style>
-  <w:style w:type="paragraph" w:styleId="a6">
+  <w:style w:type="paragraph" w:styleId="ListParagraph">
     <w:name w:val="List Paragraph"/>
-    <w:basedOn w:val="a"/>
+    <w:basedOn w:val="Normal"/>
     <w:uiPriority w:val="34"/>
     <w:qFormat/>
     <w:rsid w:val="00803F7D"/>
@@ -10310,10 +10084,10 @@
       <w:contextualSpacing/>
     </w:pPr>
   </w:style>
-  <w:style w:type="character" w:customStyle="1" w:styleId="10">
-    <w:name w:val="Заголовок 1 Знак"/>
-    <w:basedOn w:val="a0"/>
-    <w:link w:val="1"/>
+  <w:style w:type="character" w:customStyle="1" w:styleId="Heading1Char">
+    <w:name w:val="Heading 1 Char"/>
+    <w:basedOn w:val="DefaultParagraphFont"/>
+    <w:link w:val="Heading1"/>
     <w:uiPriority w:val="9"/>
     <w:rsid w:val="009B668D"/>
     <w:rPr>
@@ -10323,10 +10097,10 @@
       <w:szCs w:val="32"/>
     </w:rPr>
   </w:style>
-  <w:style w:type="paragraph" w:styleId="a7">
+  <w:style w:type="paragraph" w:styleId="TOCHeading">
     <w:name w:val="TOC Heading"/>
-    <w:basedOn w:val="1"/>
-    <w:next w:val="a"/>
+    <w:basedOn w:val="Heading1"/>
+    <w:next w:val="Normal"/>
     <w:uiPriority w:val="39"/>
     <w:unhideWhenUsed/>
     <w:qFormat/>
@@ -10338,10 +10112,10 @@
       <w:lang w:eastAsia="ru-RU"/>
     </w:rPr>
   </w:style>
-  <w:style w:type="paragraph" w:styleId="31">
+  <w:style w:type="paragraph" w:styleId="TOC3">
     <w:name w:val="toc 3"/>
-    <w:basedOn w:val="a"/>
-    <w:next w:val="a"/>
+    <w:basedOn w:val="Normal"/>
+    <w:next w:val="Normal"/>
     <w:autoRedefine/>
     <w:uiPriority w:val="39"/>
     <w:unhideWhenUsed/>
@@ -10351,9 +10125,9 @@
       <w:ind w:left="440"/>
     </w:pPr>
   </w:style>
-  <w:style w:type="paragraph" w:styleId="a8">
+  <w:style w:type="paragraph" w:styleId="NormalWeb">
     <w:name w:val="Normal (Web)"/>
-    <w:basedOn w:val="a"/>
+    <w:basedOn w:val="Normal"/>
     <w:uiPriority w:val="99"/>
     <w:semiHidden/>
     <w:unhideWhenUsed/>
@@ -10368,9 +10142,9 @@
       <w:lang w:eastAsia="ru-RU"/>
     </w:rPr>
   </w:style>
-  <w:style w:type="table" w:styleId="a9">
+  <w:style w:type="table" w:styleId="TableGrid">
     <w:name w:val="Table Grid"/>
-    <w:basedOn w:val="a1"/>
+    <w:basedOn w:val="TableNormal"/>
     <w:uiPriority w:val="39"/>
     <w:rsid w:val="003F1D25"/>
     <w:pPr>
@@ -10656,7 +10430,7 @@
 </file>
 
 <file path=customXml/itemProps1.xml><?xml version="1.0" encoding="utf-8"?>
-<ds:datastoreItem xmlns:ds="http://schemas.openxmlformats.org/officeDocument/2006/customXml" ds:itemID="{8F043DFA-BBC7-4090-A3A9-468A86C0C392}">
+<ds:datastoreItem xmlns:ds="http://schemas.openxmlformats.org/officeDocument/2006/customXml" ds:itemID="{B822B4B8-3496-46FB-A40F-0AE081AB5C1D}">
   <ds:schemaRefs>
     <ds:schemaRef ds:uri="http://schemas.openxmlformats.org/officeDocument/2006/bibliography"/>
   </ds:schemaRefs>

</xml_diff>